<commit_message>
one more change and added md satellite file
</commit_message>
<xml_diff>
--- a/Start Using MagnetSVN.docx
+++ b/Start Using MagnetSVN.docx
@@ -343,22 +343,6 @@
       </w:r>
       <w:r>
         <w:rPr>
-          <w:lang w:val="en-US"/>
-        </w:rPr>
-        <w:t xml:space="preserve"> </w:t>
-      </w:r>
-      <w:proofErr w:type="spellStart"/>
-      <w:r>
-        <w:rPr>
-          <w:b/>
-          <w:lang w:val="en-US"/>
-        </w:rPr>
-        <w:t>MagnetSVN</w:t>
-      </w:r>
-      <w:proofErr w:type="spellEnd"/>
-      <w:r>
-        <w:rPr>
-          <w:b/>
           <w:lang w:val="en-US"/>
         </w:rPr>
         <w:t xml:space="preserve"> </w:t>
@@ -593,18 +577,13 @@
         </w:rPr>
         <w:t xml:space="preserve"> </w:t>
       </w:r>
-      <w:r>
-        <w:rPr>
-          <w:b/>
-          <w:lang w:val="en-US"/>
-        </w:rPr>
-        <w:t>Revert</w:t>
-      </w:r>
-      <w:r>
-        <w:rPr>
-          <w:lang w:val="en-US"/>
-        </w:rPr>
-        <w:t xml:space="preserve"> button </w:t>
+      <w:bookmarkStart w:id="0" w:name="_GoBack"/>
+      <w:bookmarkEnd w:id="0"/>
+      <w:r>
+        <w:rPr>
+          <w:lang w:val="en-US"/>
+        </w:rPr>
+        <w:t xml:space="preserve">button </w:t>
       </w:r>
       <w:r>
         <w:rPr>
@@ -865,8 +844,6 @@
         </w:rPr>
         <w:t xml:space="preserve">xxx </w:t>
       </w:r>
-      <w:bookmarkStart w:id="0" w:name="_GoBack"/>
-      <w:bookmarkEnd w:id="0"/>
       <w:r>
         <w:rPr>
           <w:lang w:val="en-US"/>

</xml_diff>

<commit_message>
changed file in a branch to provide conflict
</commit_message>
<xml_diff>
--- a/Start Using MagnetSVN.docx
+++ b/Start Using MagnetSVN.docx
@@ -351,7 +351,15 @@
         <w:rPr>
           <w:lang w:val="en-US"/>
         </w:rPr>
-        <w:t xml:space="preserve">tab appeared on the ribbon </w:t>
+        <w:t>tab appeared on th</w:t>
+      </w:r>
+      <w:bookmarkStart w:id="0" w:name="_GoBack"/>
+      <w:bookmarkEnd w:id="0"/>
+      <w:r>
+        <w:rPr>
+          <w:lang w:val="en-US"/>
+        </w:rPr>
+        <w:t xml:space="preserve">e ribbon </w:t>
       </w:r>
       <w:r>
         <w:rPr>
@@ -577,8 +585,6 @@
         </w:rPr>
         <w:t xml:space="preserve"> </w:t>
       </w:r>
-      <w:bookmarkStart w:id="0" w:name="_GoBack"/>
-      <w:bookmarkEnd w:id="0"/>
       <w:r>
         <w:rPr>
           <w:lang w:val="en-US"/>
@@ -1086,11 +1092,19 @@
         </w:rPr>
         <w:t xml:space="preserve">Subversion </w:t>
       </w:r>
-      <w:r>
-        <w:rPr>
-          <w:lang w:val="en-US"/>
-        </w:rPr>
-        <w:t xml:space="preserve">repository to </w:t>
+      <w:proofErr w:type="spellStart"/>
+      <w:r>
+        <w:rPr>
+          <w:lang w:val="en-US"/>
+        </w:rPr>
+        <w:t>aasd</w:t>
+      </w:r>
+      <w:proofErr w:type="spellEnd"/>
+      <w:r>
+        <w:rPr>
+          <w:lang w:val="en-US"/>
+        </w:rPr>
+        <w:t xml:space="preserve"> to </w:t>
       </w:r>
       <w:r>
         <w:rPr>
@@ -1206,7 +1220,21 @@
         <w:rPr>
           <w:lang w:val="en-US"/>
         </w:rPr>
-        <w:t xml:space="preserve">on one of the </w:t>
+        <w:t xml:space="preserve">on </w:t>
+      </w:r>
+      <w:proofErr w:type="spellStart"/>
+      <w:r>
+        <w:rPr>
+          <w:lang w:val="en-US"/>
+        </w:rPr>
+        <w:t>asd</w:t>
+      </w:r>
+      <w:proofErr w:type="spellEnd"/>
+      <w:r>
+        <w:rPr>
+          <w:lang w:val="en-US"/>
+        </w:rPr>
+        <w:t xml:space="preserve"> of the </w:t>
       </w:r>
       <w:r>
         <w:rPr>
@@ -1285,7 +1313,21 @@
         <w:rPr>
           <w:lang w:val="en-US"/>
         </w:rPr>
-        <w:t>opy Repository link to Clipboard</w:t>
+        <w:t xml:space="preserve">opy Repository </w:t>
+      </w:r>
+      <w:proofErr w:type="spellStart"/>
+      <w:r>
+        <w:rPr>
+          <w:lang w:val="en-US"/>
+        </w:rPr>
+        <w:t>asd</w:t>
+      </w:r>
+      <w:proofErr w:type="spellEnd"/>
+      <w:r>
+        <w:rPr>
+          <w:lang w:val="en-US"/>
+        </w:rPr>
+        <w:t xml:space="preserve"> to Clipboard</w:t>
       </w:r>
       <w:r>
         <w:rPr>

</xml_diff>